<commit_message>
add Main board case design document
1.add Main board case design document；
2.upgrade if(basetime >= INTERVAL)//change to >=；
</commit_message>
<xml_diff>
--- a/Doc/物联网硬件平台-RFID通讯数据结构.docx
+++ b/Doc/物联网硬件平台-RFID通讯数据结构.docx
@@ -1448,14 +1448,7 @@
                 <w:sz w:val="24"/>
                 <w:szCs w:val="24"/>
               </w:rPr>
-              <w:t xml:space="preserve"> </w:t>
-            </w:r>
-            <w:r>
-              <w:rPr>
-                <w:sz w:val="24"/>
-                <w:szCs w:val="24"/>
-              </w:rPr>
-              <w:t>H</w:t>
+              <w:t xml:space="preserve"> H</w:t>
             </w:r>
           </w:p>
         </w:tc>
@@ -1468,7 +1461,6 @@
             <w:pPr>
               <w:jc w:val="left"/>
               <w:rPr>
-                <w:rFonts w:hint="eastAsia"/>
                 <w:sz w:val="24"/>
                 <w:szCs w:val="24"/>
               </w:rPr>
@@ -2682,14 +2674,7 @@
                 <w:sz w:val="28"/>
                 <w:szCs w:val="28"/>
               </w:rPr>
-              <w:t>A</w:t>
-            </w:r>
-            <w:r>
-              <w:rPr>
-                <w:sz w:val="28"/>
-                <w:szCs w:val="28"/>
-              </w:rPr>
-              <w:t>X</w:t>
+              <w:t>AX</w:t>
             </w:r>
           </w:p>
         </w:tc>
@@ -9411,14 +9396,7 @@
                 <w:sz w:val="28"/>
                 <w:szCs w:val="28"/>
               </w:rPr>
-              <w:t>B</w:t>
-            </w:r>
-            <w:r>
-              <w:rPr>
-                <w:sz w:val="28"/>
-                <w:szCs w:val="28"/>
-              </w:rPr>
-              <w:t>X</w:t>
+              <w:t>BX</w:t>
             </w:r>
           </w:p>
         </w:tc>
@@ -17301,14 +17279,7 @@
                 <w:sz w:val="28"/>
                 <w:szCs w:val="28"/>
               </w:rPr>
-              <w:t>C</w:t>
-            </w:r>
-            <w:r>
-              <w:rPr>
-                <w:sz w:val="28"/>
-                <w:szCs w:val="28"/>
-              </w:rPr>
-              <w:t>X</w:t>
+              <w:t>CX</w:t>
             </w:r>
           </w:p>
         </w:tc>
@@ -20952,14 +20923,7 @@
                 <w:sz w:val="28"/>
                 <w:szCs w:val="28"/>
               </w:rPr>
-              <w:t>D</w:t>
-            </w:r>
-            <w:r>
-              <w:rPr>
-                <w:sz w:val="28"/>
-                <w:szCs w:val="28"/>
-              </w:rPr>
-              <w:t>X</w:t>
+              <w:t>DX</w:t>
             </w:r>
           </w:p>
         </w:tc>
@@ -26465,7 +26429,8 @@
         <w:gridCol w:w="782"/>
         <w:gridCol w:w="782"/>
         <w:gridCol w:w="782"/>
-        <w:gridCol w:w="1101"/>
+        <w:gridCol w:w="782"/>
+        <w:gridCol w:w="810"/>
         <w:gridCol w:w="810"/>
         <w:gridCol w:w="810"/>
       </w:tblGrid>
@@ -26501,6 +26466,7 @@
         <w:tc>
           <w:tcPr>
             <w:tcW w:w="0" w:type="auto"/>
+            <w:gridSpan w:val="2"/>
           </w:tcPr>
           <w:p>
             <w:pPr>
@@ -26607,6 +26573,7 @@
         <w:tc>
           <w:tcPr>
             <w:tcW w:w="0" w:type="auto"/>
+            <w:gridSpan w:val="2"/>
           </w:tcPr>
           <w:p>
             <w:pPr>
@@ -26631,7 +26598,7 @@
                 <w:sz w:val="28"/>
                 <w:szCs w:val="28"/>
               </w:rPr>
-              <w:t xml:space="preserve"> 4</w:t>
+              <w:t xml:space="preserve"> 4~5</w:t>
             </w:r>
           </w:p>
         </w:tc>
@@ -26670,7 +26637,7 @@
                 <w:sz w:val="28"/>
                 <w:szCs w:val="28"/>
               </w:rPr>
-              <w:t>5</w:t>
+              <w:t>6</w:t>
             </w:r>
             <w:r>
               <w:rPr>
@@ -26685,7 +26652,7 @@
                 <w:sz w:val="28"/>
                 <w:szCs w:val="28"/>
               </w:rPr>
-              <w:t>6</w:t>
+              <w:t>7</w:t>
             </w:r>
           </w:p>
         </w:tc>
@@ -26815,6 +26782,44 @@
                 <w:szCs w:val="28"/>
               </w:rPr>
               <w:t>44</w:t>
+            </w:r>
+          </w:p>
+        </w:tc>
+        <w:tc>
+          <w:tcPr>
+            <w:tcW w:w="0" w:type="auto"/>
+          </w:tcPr>
+          <w:p>
+            <w:pPr>
+              <w:pStyle w:val="a7"/>
+              <w:ind w:firstLineChars="0" w:firstLine="0"/>
+              <w:jc w:val="center"/>
+              <w:rPr>
+                <w:sz w:val="28"/>
+                <w:szCs w:val="28"/>
+              </w:rPr>
+            </w:pPr>
+            <w:r>
+              <w:rPr>
+                <w:sz w:val="28"/>
+                <w:szCs w:val="28"/>
+              </w:rPr>
+              <w:t>0</w:t>
+            </w:r>
+            <w:r>
+              <w:rPr>
+                <w:rFonts w:hint="eastAsia"/>
+                <w:sz w:val="28"/>
+                <w:szCs w:val="28"/>
+              </w:rPr>
+              <w:t>x</w:t>
+            </w:r>
+            <w:r>
+              <w:rPr>
+                <w:sz w:val="28"/>
+                <w:szCs w:val="28"/>
+              </w:rPr>
+              <w:t>00</w:t>
             </w:r>
           </w:p>
         </w:tc>
@@ -26988,7 +26993,6 @@
             <w:pPr>
               <w:jc w:val="center"/>
               <w:rPr>
-                <w:rFonts w:hint="eastAsia"/>
                 <w:sz w:val="28"/>
                 <w:szCs w:val="28"/>
               </w:rPr>
@@ -27034,7 +27038,7 @@
                 <w:sz w:val="28"/>
                 <w:szCs w:val="28"/>
               </w:rPr>
-              <w:t>7</w:t>
+              <w:t>8</w:t>
             </w:r>
             <w:r>
               <w:rPr>
@@ -27056,7 +27060,7 @@
                 <w:sz w:val="28"/>
                 <w:szCs w:val="28"/>
               </w:rPr>
-              <w:t>8</w:t>
+              <w:t>9</w:t>
             </w:r>
           </w:p>
         </w:tc>
@@ -27068,7 +27072,6 @@
           <w:p>
             <w:pPr>
               <w:rPr>
-                <w:rFonts w:hint="eastAsia"/>
                 <w:sz w:val="28"/>
                 <w:szCs w:val="28"/>
               </w:rPr>
@@ -27093,7 +27096,7 @@
                 <w:sz w:val="28"/>
                 <w:szCs w:val="28"/>
               </w:rPr>
-              <w:t>19</w:t>
+              <w:t>20</w:t>
             </w:r>
             <w:r>
               <w:rPr>
@@ -27115,7 +27118,7 @@
                 <w:sz w:val="28"/>
                 <w:szCs w:val="28"/>
               </w:rPr>
-              <w:t>0</w:t>
+              <w:t>1</w:t>
             </w:r>
           </w:p>
         </w:tc>
@@ -27506,7 +27509,6 @@
               <w:ind w:firstLineChars="0" w:firstLine="0"/>
               <w:jc w:val="center"/>
               <w:rPr>
-                <w:rFonts w:hint="eastAsia"/>
                 <w:sz w:val="28"/>
                 <w:szCs w:val="28"/>
               </w:rPr>
@@ -27538,7 +27540,6 @@
               <w:ind w:firstLineChars="0" w:firstLine="0"/>
               <w:jc w:val="center"/>
               <w:rPr>
-                <w:rFonts w:hint="eastAsia"/>
                 <w:sz w:val="28"/>
                 <w:szCs w:val="28"/>
               </w:rPr>
@@ -27614,7 +27615,14 @@
           <w:sz w:val="28"/>
           <w:szCs w:val="28"/>
         </w:rPr>
-        <w:t>12</w:t>
+        <w:t>1</w:t>
+      </w:r>
+      <w:r>
+        <w:rPr>
+          <w:sz w:val="28"/>
+          <w:szCs w:val="28"/>
+        </w:rPr>
+        <w:t>6</w:t>
       </w:r>
       <w:r>
         <w:rPr>
@@ -27693,6 +27701,13 @@
       </w:r>
       <w:r>
         <w:rPr>
+          <w:sz w:val="28"/>
+          <w:szCs w:val="28"/>
+        </w:rPr>
+        <w:t>~5</w:t>
+      </w:r>
+      <w:r>
+        <w:rPr>
           <w:rFonts w:hint="eastAsia"/>
           <w:sz w:val="28"/>
           <w:szCs w:val="28"/>
@@ -27701,11 +27716,10 @@
       </w:r>
       <w:r>
         <w:rPr>
-          <w:rFonts w:hint="eastAsia"/>
-          <w:sz w:val="28"/>
-          <w:szCs w:val="28"/>
-        </w:rPr>
-        <w:t>1</w:t>
+          <w:sz w:val="28"/>
+          <w:szCs w:val="28"/>
+        </w:rPr>
+        <w:t>2</w:t>
       </w:r>
       <w:r>
         <w:rPr>
@@ -27720,7 +27734,7 @@
           <w:sz w:val="28"/>
           <w:szCs w:val="28"/>
         </w:rPr>
-        <w:t>4</w:t>
+        <w:t>5</w:t>
       </w:r>
       <w:r>
         <w:rPr>
@@ -27793,7 +27807,7 @@
           <w:sz w:val="28"/>
           <w:szCs w:val="28"/>
         </w:rPr>
-        <w:t>5</w:t>
+        <w:t>6</w:t>
       </w:r>
       <w:r>
         <w:rPr>
@@ -27808,7 +27822,7 @@
           <w:sz w:val="28"/>
           <w:szCs w:val="28"/>
         </w:rPr>
-        <w:t>6</w:t>
+        <w:t>7</w:t>
       </w:r>
       <w:r>
         <w:rPr>
@@ -27882,7 +27896,7 @@
           <w:sz w:val="28"/>
           <w:szCs w:val="28"/>
         </w:rPr>
-        <w:t>7</w:t>
+        <w:t>8</w:t>
       </w:r>
       <w:r>
         <w:rPr>
@@ -27904,7 +27918,7 @@
           <w:sz w:val="28"/>
           <w:szCs w:val="28"/>
         </w:rPr>
-        <w:t>8</w:t>
+        <w:t>9</w:t>
       </w:r>
       <w:r>
         <w:rPr>
@@ -27994,6 +28008,13 @@
           <w:sz w:val="28"/>
           <w:szCs w:val="28"/>
         </w:rPr>
+        <w:t>(sp)</w:t>
+      </w:r>
+      <w:r>
+        <w:rPr>
+          <w:sz w:val="28"/>
+          <w:szCs w:val="28"/>
+        </w:rPr>
         <w:t>(sp)(sp)(sp)(sp)(sp)(sp)(sp)</w:t>
       </w:r>
       <w:r>
@@ -28009,14 +28030,7 @@
           <w:sz w:val="28"/>
           <w:szCs w:val="28"/>
         </w:rPr>
-        <w:t>sp)(sp)(sp)(sp)(sp)(sp)(sp)(sp)</w:t>
-      </w:r>
-      <w:r>
-        <w:rPr>
-          <w:sz w:val="28"/>
-          <w:szCs w:val="28"/>
-        </w:rPr>
-        <w:t>(CR)(LF)</w:t>
+        <w:t>sp)(sp)(sp)(sp)(sp)(sp)(sp)(sp)(CR)(LF)</w:t>
       </w:r>
       <w:r>
         <w:rPr>
@@ -28909,7 +28923,6 @@
             <w:pPr>
               <w:jc w:val="center"/>
               <w:rPr>
-                <w:rFonts w:hint="eastAsia"/>
                 <w:sz w:val="28"/>
                 <w:szCs w:val="28"/>
               </w:rPr>
@@ -28964,7 +28977,6 @@
             <w:pPr>
               <w:jc w:val="center"/>
               <w:rPr>
-                <w:rFonts w:hint="eastAsia"/>
                 <w:sz w:val="28"/>
                 <w:szCs w:val="28"/>
               </w:rPr>
@@ -28996,7 +29008,6 @@
               <w:ind w:firstLineChars="50" w:firstLine="140"/>
               <w:jc w:val="center"/>
               <w:rPr>
-                <w:rFonts w:hint="eastAsia"/>
                 <w:sz w:val="28"/>
                 <w:szCs w:val="28"/>
               </w:rPr>
@@ -29029,14 +29040,7 @@
                 <w:sz w:val="28"/>
                 <w:szCs w:val="28"/>
               </w:rPr>
-              <w:t>1</w:t>
-            </w:r>
-            <w:r>
-              <w:rPr>
-                <w:sz w:val="28"/>
-                <w:szCs w:val="28"/>
-              </w:rPr>
-              <w:t>6</w:t>
+              <w:t>16</w:t>
             </w:r>
           </w:p>
         </w:tc>
@@ -29049,7 +29053,6 @@
             <w:pPr>
               <w:jc w:val="center"/>
               <w:rPr>
-                <w:rFonts w:hint="eastAsia"/>
                 <w:sz w:val="28"/>
                 <w:szCs w:val="28"/>
               </w:rPr>
@@ -29067,14 +29070,7 @@
                 <w:sz w:val="28"/>
                 <w:szCs w:val="28"/>
               </w:rPr>
-              <w:t xml:space="preserve"> </w:t>
-            </w:r>
-            <w:r>
-              <w:rPr>
-                <w:sz w:val="28"/>
-                <w:szCs w:val="28"/>
-              </w:rPr>
-              <w:t>17-18</w:t>
+              <w:t xml:space="preserve"> 17-18</w:t>
             </w:r>
           </w:p>
         </w:tc>
@@ -29133,7 +29129,6 @@
             <w:pPr>
               <w:jc w:val="center"/>
               <w:rPr>
-                <w:rFonts w:hint="eastAsia"/>
                 <w:sz w:val="28"/>
                 <w:szCs w:val="28"/>
               </w:rPr>
@@ -29193,7 +29188,6 @@
               <w:ind w:firstLineChars="0" w:firstLine="0"/>
               <w:jc w:val="center"/>
               <w:rPr>
-                <w:rFonts w:hint="eastAsia"/>
                 <w:sz w:val="28"/>
                 <w:szCs w:val="28"/>
               </w:rPr>
@@ -29226,7 +29220,6 @@
               <w:ind w:firstLineChars="0" w:firstLine="0"/>
               <w:jc w:val="center"/>
               <w:rPr>
-                <w:rFonts w:hint="eastAsia"/>
                 <w:sz w:val="28"/>
                 <w:szCs w:val="28"/>
               </w:rPr>
@@ -29259,7 +29252,6 @@
               <w:ind w:firstLineChars="0" w:firstLine="0"/>
               <w:jc w:val="center"/>
               <w:rPr>
-                <w:rFonts w:hint="eastAsia"/>
                 <w:sz w:val="28"/>
                 <w:szCs w:val="28"/>
               </w:rPr>
@@ -29292,7 +29284,6 @@
               <w:ind w:firstLineChars="0" w:firstLine="0"/>
               <w:jc w:val="center"/>
               <w:rPr>
-                <w:rFonts w:hint="eastAsia"/>
                 <w:sz w:val="28"/>
                 <w:szCs w:val="28"/>
               </w:rPr>
@@ -29325,7 +29316,6 @@
               <w:ind w:firstLineChars="0" w:firstLine="0"/>
               <w:jc w:val="center"/>
               <w:rPr>
-                <w:rFonts w:hint="eastAsia"/>
                 <w:sz w:val="28"/>
                 <w:szCs w:val="28"/>
               </w:rPr>
@@ -29358,7 +29348,6 @@
               <w:ind w:firstLineChars="0" w:firstLine="0"/>
               <w:jc w:val="center"/>
               <w:rPr>
-                <w:rFonts w:hint="eastAsia"/>
                 <w:sz w:val="28"/>
                 <w:szCs w:val="28"/>
               </w:rPr>
@@ -29391,7 +29380,6 @@
               <w:ind w:firstLineChars="0" w:firstLine="0"/>
               <w:jc w:val="center"/>
               <w:rPr>
-                <w:rFonts w:hint="eastAsia"/>
                 <w:sz w:val="28"/>
                 <w:szCs w:val="28"/>
               </w:rPr>
@@ -29424,7 +29412,6 @@
               <w:ind w:firstLineChars="0" w:firstLine="0"/>
               <w:jc w:val="center"/>
               <w:rPr>
-                <w:rFonts w:hint="eastAsia"/>
                 <w:sz w:val="28"/>
                 <w:szCs w:val="28"/>
               </w:rPr>
@@ -29457,7 +29444,6 @@
               <w:ind w:firstLineChars="0" w:firstLine="0"/>
               <w:jc w:val="center"/>
               <w:rPr>
-                <w:rFonts w:hint="eastAsia"/>
                 <w:sz w:val="28"/>
                 <w:szCs w:val="28"/>
               </w:rPr>
@@ -29490,7 +29476,6 @@
               <w:ind w:firstLineChars="0" w:firstLine="0"/>
               <w:jc w:val="center"/>
               <w:rPr>
-                <w:rFonts w:hint="eastAsia"/>
                 <w:sz w:val="28"/>
                 <w:szCs w:val="28"/>
               </w:rPr>
@@ -29523,7 +29508,6 @@
               <w:ind w:firstLineChars="0" w:firstLine="0"/>
               <w:jc w:val="center"/>
               <w:rPr>
-                <w:rFonts w:hint="eastAsia"/>
                 <w:sz w:val="28"/>
                 <w:szCs w:val="28"/>
               </w:rPr>
@@ -29556,7 +29540,6 @@
               <w:ind w:firstLineChars="0" w:firstLine="0"/>
               <w:jc w:val="center"/>
               <w:rPr>
-                <w:rFonts w:hint="eastAsia"/>
                 <w:sz w:val="28"/>
                 <w:szCs w:val="28"/>
               </w:rPr>
@@ -29589,7 +29572,6 @@
               <w:ind w:firstLineChars="0" w:firstLine="0"/>
               <w:jc w:val="center"/>
               <w:rPr>
-                <w:rFonts w:hint="eastAsia"/>
                 <w:sz w:val="28"/>
                 <w:szCs w:val="28"/>
               </w:rPr>
@@ -29607,7 +29589,32 @@
                 <w:sz w:val="28"/>
                 <w:szCs w:val="28"/>
               </w:rPr>
-              <w:t>00</w:t>
+              <w:t>00XX</w:t>
+            </w:r>
+          </w:p>
+        </w:tc>
+        <w:tc>
+          <w:tcPr>
+            <w:tcW w:w="0" w:type="auto"/>
+            <w:shd w:val="clear" w:color="auto" w:fill="A8D08D" w:themeFill="accent6" w:themeFillTint="99"/>
+          </w:tcPr>
+          <w:p>
+            <w:pPr>
+              <w:pStyle w:val="a7"/>
+              <w:ind w:firstLineChars="0" w:firstLine="0"/>
+              <w:jc w:val="center"/>
+              <w:rPr>
+                <w:sz w:val="28"/>
+                <w:szCs w:val="28"/>
+              </w:rPr>
+            </w:pPr>
+            <w:r>
+              <w:rPr>
+                <w:rFonts w:hint="eastAsia"/>
+                <w:sz w:val="28"/>
+                <w:szCs w:val="28"/>
+              </w:rPr>
+              <w:t>0x</w:t>
             </w:r>
             <w:r>
               <w:rPr>
@@ -29653,38 +29660,6 @@
         <w:tc>
           <w:tcPr>
             <w:tcW w:w="0" w:type="auto"/>
-            <w:shd w:val="clear" w:color="auto" w:fill="A8D08D" w:themeFill="accent6" w:themeFillTint="99"/>
-          </w:tcPr>
-          <w:p>
-            <w:pPr>
-              <w:pStyle w:val="a7"/>
-              <w:ind w:firstLineChars="0" w:firstLine="0"/>
-              <w:jc w:val="center"/>
-              <w:rPr>
-                <w:sz w:val="28"/>
-                <w:szCs w:val="28"/>
-              </w:rPr>
-            </w:pPr>
-            <w:r>
-              <w:rPr>
-                <w:rFonts w:hint="eastAsia"/>
-                <w:sz w:val="28"/>
-                <w:szCs w:val="28"/>
-              </w:rPr>
-              <w:t>0x</w:t>
-            </w:r>
-            <w:r>
-              <w:rPr>
-                <w:sz w:val="28"/>
-                <w:szCs w:val="28"/>
-              </w:rPr>
-              <w:t>XX</w:t>
-            </w:r>
-          </w:p>
-        </w:tc>
-        <w:tc>
-          <w:tcPr>
-            <w:tcW w:w="0" w:type="auto"/>
           </w:tcPr>
           <w:p>
             <w:pPr>
@@ -29723,7 +29698,6 @@
               <w:ind w:firstLineChars="0" w:firstLine="0"/>
               <w:jc w:val="center"/>
               <w:rPr>
-                <w:rFonts w:hint="eastAsia"/>
                 <w:sz w:val="28"/>
                 <w:szCs w:val="28"/>
               </w:rPr>
@@ -30017,14 +29991,7 @@
           <w:sz w:val="28"/>
           <w:szCs w:val="28"/>
         </w:rPr>
-        <w:t>1</w:t>
-      </w:r>
-      <w:r>
-        <w:rPr>
-          <w:sz w:val="28"/>
-          <w:szCs w:val="28"/>
-        </w:rPr>
-        <w:t>为主板</w:t>
+        <w:t>1为主板</w:t>
       </w:r>
       <w:r>
         <w:rPr>
@@ -30264,36 +30231,14 @@
           <w:sz w:val="28"/>
           <w:szCs w:val="28"/>
         </w:rPr>
-        <w:t>，</w:t>
-      </w:r>
-      <w:r>
-        <w:rPr>
-          <w:rFonts w:hint="eastAsia"/>
-          <w:sz w:val="28"/>
-          <w:szCs w:val="28"/>
-        </w:rPr>
-        <w:t>0x</w:t>
-      </w:r>
-      <w:r>
-        <w:rPr>
-          <w:sz w:val="28"/>
-          <w:szCs w:val="28"/>
-        </w:rPr>
-        <w:t>0</w:t>
-      </w:r>
-      <w:r>
-        <w:rPr>
-          <w:sz w:val="28"/>
-          <w:szCs w:val="28"/>
-        </w:rPr>
-        <w:t>4</w:t>
-      </w:r>
-      <w:r>
-        <w:rPr>
-          <w:sz w:val="28"/>
-          <w:szCs w:val="28"/>
-        </w:rPr>
-        <w:t>为</w:t>
+        <w:t>，0x</w:t>
+      </w:r>
+      <w:r>
+        <w:rPr>
+          <w:sz w:val="28"/>
+          <w:szCs w:val="28"/>
+        </w:rPr>
+        <w:t>04为</w:t>
       </w:r>
       <w:r>
         <w:rPr>
@@ -30308,14 +30253,7 @@
           <w:sz w:val="28"/>
           <w:szCs w:val="28"/>
         </w:rPr>
-        <w:t>RAM</w:t>
-      </w:r>
-      <w:r>
-        <w:rPr>
-          <w:sz w:val="28"/>
-          <w:szCs w:val="28"/>
-        </w:rPr>
-        <w:t>命令</w:t>
+        <w:t>RAM命令</w:t>
       </w:r>
       <w:r>
         <w:rPr>

</xml_diff>